<commit_message>
fixed querycustomer and newcustomer
</commit_message>
<xml_diff>
--- a/docs/p3/p3Report.docx
+++ b/docs/p3/p3Report.docx
@@ -171,17 +171,11 @@
       </w:r>
       <w:proofErr w:type="spellEnd"/>
       <w:r>
-        <w:t xml:space="preserve"> forwards requests it receives to the appropriate request han</w:t>
-      </w:r>
-      <w:r>
-        <w:t xml:space="preserve">dler. For the RM server it is </w:t>
+        <w:t xml:space="preserve"> forwards requests it receives to the appropriate request handler. For the RM server it is </w:t>
       </w:r>
       <w:proofErr w:type="spellStart"/>
       <w:r>
-        <w:t>TM</w:t>
-      </w:r>
-      <w:r>
-        <w:t>RequestHandler</w:t>
+        <w:t>TMRequestHandler</w:t>
       </w:r>
       <w:proofErr w:type="spellEnd"/>
       <w:r>
@@ -189,13 +183,7 @@
       </w:r>
       <w:proofErr w:type="spellStart"/>
       <w:r>
-        <w:t>Middleware</w:t>
-      </w:r>
-      <w:r>
-        <w:t>TM</w:t>
-      </w:r>
-      <w:r>
-        <w:t>RequestHandler</w:t>
+        <w:t>MiddlewareTMRequestHandler</w:t>
       </w:r>
       <w:proofErr w:type="spellEnd"/>
       <w:r>
@@ -204,13 +192,7 @@
     </w:p>
     <w:p>
       <w:r>
-        <w:t>The client and middleware creates and opens a Socket to the server based on command line input</w:t>
-      </w:r>
-      <w:r>
-        <w:t xml:space="preserve"> or as parameters when the program is opened</w:t>
-      </w:r>
-      <w:r>
-        <w:t xml:space="preserve">. The hostname and port of the server is stored in a </w:t>
+        <w:t xml:space="preserve">The client and middleware creates and opens a Socket to the server based on command line input or as parameters when the program is opened. The hostname and port of the server is stored in a </w:t>
       </w:r>
       <w:proofErr w:type="spellStart"/>
       <w:r>
@@ -351,6 +333,17 @@
       <w:r>
         <w:t xml:space="preserve"> class. When a transaction is started, the RM data is written to disk for later recovery in case of abort or a crash. </w:t>
       </w:r>
+      <w:r>
+        <w:t xml:space="preserve">Each RM has their own transaction manager, and middleware transactions create transactions on the </w:t>
+      </w:r>
+      <w:proofErr w:type="spellStart"/>
+      <w:r>
+        <w:t>RMs.</w:t>
+      </w:r>
+      <w:proofErr w:type="spellEnd"/>
+      <w:r>
+        <w:t xml:space="preserve"> </w:t>
+      </w:r>
     </w:p>
     <w:p>
       <w:pPr>
@@ -392,10 +385,12 @@
       <w:r>
         <w:t xml:space="preserve">Recovery is implemented on both the middleware and RMs, through a class called </w:t>
       </w:r>
+      <w:bookmarkStart w:id="0" w:name="_GoBack"/>
       <w:proofErr w:type="spellStart"/>
       <w:r>
         <w:t>CommitLogger</w:t>
       </w:r>
+      <w:bookmarkEnd w:id="0"/>
       <w:proofErr w:type="spellEnd"/>
       <w:r>
         <w:t>, which writes log information to disk that is used to recover properly</w:t>
@@ -478,8 +473,6 @@
       <w:r>
         <w:t>s</w:t>
       </w:r>
-      <w:bookmarkStart w:id="0" w:name="_GoBack"/>
-      <w:bookmarkEnd w:id="0"/>
       <w:r>
         <w:t xml:space="preserve"> to test the distributed transactions and the TTL mechanism.</w:t>
       </w:r>
@@ -652,27 +645,14 @@
       <w:r>
         <w:t xml:space="preserve">Figure </w:t>
       </w:r>
-      <w:r>
-        <w:fldChar w:fldCharType="begin"/>
-      </w:r>
-      <w:r>
-        <w:instrText xml:space="preserve"> SEQ Figure \* ARABIC </w:instrText>
-      </w:r>
-      <w:r>
-        <w:fldChar w:fldCharType="separate"/>
-      </w:r>
-      <w:r>
-        <w:rPr>
-          <w:noProof/>
-        </w:rPr>
-        <w:t>1</w:t>
-      </w:r>
-      <w:r>
-        <w:rPr>
-          <w:noProof/>
-        </w:rPr>
-        <w:fldChar w:fldCharType="end"/>
-      </w:r>
+      <w:fldSimple w:instr=" SEQ Figure \* ARABIC ">
+        <w:r>
+          <w:rPr>
+            <w:noProof/>
+          </w:rPr>
+          <w:t>1</w:t>
+        </w:r>
+      </w:fldSimple>
       <w:r>
         <w:t xml:space="preserve"> – Multiple Clients</w:t>
       </w:r>
@@ -781,27 +761,14 @@
       <w:r>
         <w:t xml:space="preserve">Figure </w:t>
       </w:r>
-      <w:r>
-        <w:fldChar w:fldCharType="begin"/>
-      </w:r>
-      <w:r>
-        <w:instrText xml:space="preserve"> SEQ Figure \* ARABIC </w:instrText>
-      </w:r>
-      <w:r>
-        <w:fldChar w:fldCharType="separate"/>
-      </w:r>
-      <w:r>
-        <w:rPr>
-          <w:noProof/>
-        </w:rPr>
-        <w:t>2</w:t>
-      </w:r>
-      <w:r>
-        <w:rPr>
-          <w:noProof/>
-        </w:rPr>
-        <w:fldChar w:fldCharType="end"/>
-      </w:r>
+      <w:fldSimple w:instr=" SEQ Figure \* ARABIC ">
+        <w:r>
+          <w:rPr>
+            <w:noProof/>
+          </w:rPr>
+          <w:t>2</w:t>
+        </w:r>
+      </w:fldSimple>
       <w:r>
         <w:t xml:space="preserve"> – Single Client</w:t>
       </w:r>

</xml_diff>